<commit_message>
Fix false image matches: Better topic mismatch detection and smarter image forcing logic
</commit_message>
<xml_diff>
--- a/data/SVB Process , Flow Chart.docx
+++ b/data/SVB Process , Flow Chart.docx
@@ -27,7 +27,7 @@
                     <pic:cNvPicPr/>
                   </pic:nvPicPr>
                   <pic:blipFill>
-                    <a:blip r:embed="rId7"/>
+                    <a:blip r:embed="rId8"/>
                     <a:stretch>
                       <a:fillRect/>
                     </a:stretch>
@@ -61,53 +61,37 @@
         <w:tab/>
       </w:r>
       <w:r>
-        <w:tab/>
+        <w:rPr>
+          <w:b/>
+        </w:rPr>
+        <w:t xml:space="preserve">FIGURE: </w:t>
       </w:r>
       <w:r>
         <w:rPr>
           <w:b/>
         </w:rPr>
-        <w:t>FIGURE: SVB</w:t>
+        <w:t>SVB</w:t>
       </w:r>
       <w:r>
         <w:rPr>
           <w:b/>
         </w:rPr>
-        <w:t>(</w:t>
+        <w:t xml:space="preserve"> (</w:t>
       </w:r>
       <w:r>
         <w:rPr>
           <w:rStyle w:val="Strong"/>
         </w:rPr>
-        <w:t>Special Valuation Branch</w:t>
-      </w:r>
-      <w:r>
-        <w:rPr>
-          <w:rStyle w:val="Strong"/>
-        </w:rPr>
-        <w:t>)</w:t>
+        <w:t>Special Valuation Branch)</w:t>
       </w:r>
       <w:r>
         <w:rPr>
           <w:b/>
         </w:rPr>
-        <w:t xml:space="preserve"> PROCES</w:t>
-      </w:r>
-      <w:bookmarkStart w:id="0" w:name="_GoBack"/>
-      <w:bookmarkEnd w:id="0"/>
-      <w:r>
-        <w:rPr>
-          <w:b/>
-        </w:rPr>
-        <w:t>S FLOW CHART</w:t>
+        <w:t xml:space="preserve"> PROCESS FLOW CHART</w:t>
       </w:r>
     </w:p>
     <w:p>
-      <w:pPr>
-        <w:rPr>
-          <w:b/>
-        </w:rPr>
-      </w:pPr>
       <w:r>
         <w:lastRenderedPageBreak/>
         <w:t xml:space="preserve">This flowchart shows the </w:t>
@@ -122,9 +106,128 @@
         <w:t xml:space="preserve"> followed by Indian Customs when import transactions involve related parties or special circumstances. It ensures that the declared import values are fair and not manipulated due to related-party pricing or additional payments like royalties.</w:t>
       </w:r>
     </w:p>
+    <w:p/>
+    <w:p/>
+    <w:p/>
+    <w:p/>
+    <w:p/>
+    <w:p>
+      <w:pPr>
+        <w:spacing w:before="100" w:beforeAutospacing="1" w:after="100" w:afterAutospacing="1"/>
+        <w:rPr>
+          <w:rFonts w:ascii="Times New Roman" w:eastAsia="Times New Roman" w:hAnsi="Times New Roman" w:cs="Times New Roman"/>
+          <w:kern w:val="0"/>
+          <w:lang w:val="en-US"/>
+          <w14:ligatures w14:val="none"/>
+        </w:rPr>
+      </w:pPr>
+      <w:r>
+        <w:rPr>
+          <w:rFonts w:ascii="Times New Roman" w:eastAsia="Times New Roman" w:hAnsi="Times New Roman" w:cs="Times New Roman"/>
+          <w:noProof/>
+          <w:kern w:val="0"/>
+          <w:lang w:val="en-US"/>
+          <w14:ligatures w14:val="none"/>
+        </w:rPr>
+        <w:drawing>
+          <wp:inline distT="0" distB="0" distL="0" distR="0" wp14:anchorId="70CC1A59" wp14:editId="6A434B0A">
+            <wp:extent cx="4657845" cy="5921277"/>
+            <wp:effectExtent l="0" t="0" r="0" b="3810"/>
+            <wp:docPr id="1" name="Picture 1" descr="C:\Users\admin\Desktop\coffee making.png"/>
+            <wp:cNvGraphicFramePr>
+              <a:graphicFrameLocks xmlns:a="http://schemas.openxmlformats.org/drawingml/2006/main" noChangeAspect="1"/>
+            </wp:cNvGraphicFramePr>
+            <a:graphic xmlns:a="http://schemas.openxmlformats.org/drawingml/2006/main">
+              <a:graphicData uri="http://schemas.openxmlformats.org/drawingml/2006/picture">
+                <pic:pic xmlns:pic="http://schemas.openxmlformats.org/drawingml/2006/picture">
+                  <pic:nvPicPr>
+                    <pic:cNvPr id="0" name="Picture 1" descr="C:\Users\admin\Desktop\coffee making.png"/>
+                    <pic:cNvPicPr>
+                      <a:picLocks noChangeAspect="1" noChangeArrowheads="1"/>
+                    </pic:cNvPicPr>
+                  </pic:nvPicPr>
+                  <pic:blipFill>
+                    <a:blip r:embed="rId9">
+                      <a:extLst>
+                        <a:ext uri="{28A0092B-C50C-407E-A947-70E740481C1C}">
+                          <a14:useLocalDpi xmlns:a14="http://schemas.microsoft.com/office/drawing/2010/main" val="0"/>
+                        </a:ext>
+                      </a:extLst>
+                    </a:blip>
+                    <a:srcRect/>
+                    <a:stretch>
+                      <a:fillRect/>
+                    </a:stretch>
+                  </pic:blipFill>
+                  <pic:spPr bwMode="auto">
+                    <a:xfrm>
+                      <a:off x="0" y="0"/>
+                      <a:ext cx="4660972" cy="5925252"/>
+                    </a:xfrm>
+                    <a:prstGeom prst="rect">
+                      <a:avLst/>
+                    </a:prstGeom>
+                    <a:noFill/>
+                    <a:ln>
+                      <a:noFill/>
+                    </a:ln>
+                  </pic:spPr>
+                </pic:pic>
+              </a:graphicData>
+            </a:graphic>
+          </wp:inline>
+        </w:drawing>
+      </w:r>
+    </w:p>
+    <w:p>
+      <w:pPr>
+        <w:rPr>
+          <w:b/>
+        </w:rPr>
+      </w:pPr>
+      <w:r>
+        <w:rPr>
+          <w:b/>
+        </w:rPr>
+        <w:tab/>
+      </w:r>
+      <w:r>
+        <w:rPr>
+          <w:b/>
+        </w:rPr>
+        <w:tab/>
+      </w:r>
+      <w:r>
+        <w:rPr>
+          <w:b/>
+        </w:rPr>
+        <w:t>Figure:</w:t>
+      </w:r>
+      <w:r>
+        <w:rPr>
+          <w:b/>
+        </w:rPr>
+        <w:t xml:space="preserve"> Coffee Making Process </w:t>
+      </w:r>
+      <w:r>
+        <w:rPr>
+          <w:b/>
+        </w:rPr>
+        <w:br/>
+        <w:t xml:space="preserve">The above process show the flow process for coffee making from start to serving coffee in the </w:t>
+      </w:r>
+      <w:bookmarkStart w:id="0" w:name="_GoBack"/>
+      <w:bookmarkEnd w:id="0"/>
+      <w:r>
+        <w:rPr>
+          <w:b/>
+        </w:rPr>
+        <w:t>cup.</w:t>
+      </w:r>
+    </w:p>
     <w:sectPr>
-      <w:footerReference w:type="even" r:id="rId8"/>
-      <w:footerReference w:type="default" r:id="rId9"/>
+      <w:footerReference w:type="even" r:id="rId10"/>
+      <w:footerReference w:type="default" r:id="rId11"/>
       <w:pgSz w:w="11906" w:h="16838"/>
       <w:pgMar w:top="1440" w:right="1440" w:bottom="1440" w:left="1440" w:header="708" w:footer="708" w:gutter="0"/>
       <w:cols w:space="708"/>
@@ -260,7 +363,7 @@
             <w:rStyle w:val="PageNumber"/>
             <w:noProof/>
           </w:rPr>
-          <w:t>2</w:t>
+          <w:t>1</w:t>
         </w:r>
         <w:r>
           <w:rPr>
@@ -2985,6 +3088,23 @@
     <w:uiPriority w:val="99"/>
     <w:rsid w:val="00BE7866"/>
   </w:style>
+  <w:style w:type="paragraph" w:styleId="NormalWeb">
+    <w:name w:val="Normal (Web)"/>
+    <w:basedOn w:val="Normal"/>
+    <w:uiPriority w:val="99"/>
+    <w:semiHidden/>
+    <w:unhideWhenUsed/>
+    <w:rsid w:val="00997756"/>
+    <w:pPr>
+      <w:spacing w:before="100" w:beforeAutospacing="1" w:after="100" w:afterAutospacing="1"/>
+    </w:pPr>
+    <w:rPr>
+      <w:rFonts w:ascii="Times New Roman" w:eastAsia="Times New Roman" w:hAnsi="Times New Roman" w:cs="Times New Roman"/>
+      <w:kern w:val="0"/>
+      <w:lang w:val="en-US"/>
+      <w14:ligatures w14:val="none"/>
+    </w:rPr>
+  </w:style>
 </w:styles>
 </file>
 
@@ -3281,4 +3401,16 @@
     </a:ext>
   </a:extLst>
 </a:theme>
+</file>
+
+<file path=customXml/item1.xml><?xml version="1.0" encoding="utf-8"?>
+<b:Sources xmlns:b="http://schemas.openxmlformats.org/officeDocument/2006/bibliography" xmlns="http://schemas.openxmlformats.org/officeDocument/2006/bibliography" SelectedStyle="\APASixthEditionOfficeOnline.xsl" StyleName="APA" Version="6"/>
+</file>
+
+<file path=customXml/itemProps1.xml><?xml version="1.0" encoding="utf-8"?>
+<ds:datastoreItem xmlns:ds="http://schemas.openxmlformats.org/officeDocument/2006/customXml" ds:itemID="{845512C3-AE35-4036-BB9C-B25351B9507D}">
+  <ds:schemaRefs>
+    <ds:schemaRef ds:uri="http://schemas.openxmlformats.org/officeDocument/2006/bibliography"/>
+  </ds:schemaRefs>
+</ds:datastoreItem>
 </file>
</xml_diff>